<commit_message>
Updated CVs and website.
</commit_message>
<xml_diff>
--- a/Neil Swainston_acad.docx
+++ b/Neil Swainston_acad.docx
@@ -1,6 +1,6 @@
 
 <file path=word/document.xml><?xml version="1.0" encoding="utf-8"?>
-<w:document xmlns:wpc="http://schemas.microsoft.com/office/word/2010/wordprocessingCanvas" xmlns:cx="http://schemas.microsoft.com/office/drawing/2014/chartex" xmlns:cx1="http://schemas.microsoft.com/office/drawing/2015/9/8/chartex" xmlns:cx2="http://schemas.microsoft.com/office/drawing/2015/10/21/chartex" xmlns:cx3="http://schemas.microsoft.com/office/drawing/2016/5/9/chartex" xmlns:cx4="http://schemas.microsoft.com/office/drawing/2016/5/10/chartex" xmlns:cx5="http://schemas.microsoft.com/office/drawing/2016/5/11/chartex" xmlns:cx6="http://schemas.microsoft.com/office/drawing/2016/5/12/chartex" xmlns:cx7="http://schemas.microsoft.com/office/drawing/2016/5/13/chartex" xmlns:cx8="http://schemas.microsoft.com/office/drawing/2016/5/14/chartex" xmlns:mc="http://schemas.openxmlformats.org/markup-compatibility/2006" xmlns:aink="http://schemas.microsoft.com/office/drawing/2016/ink" xmlns:am3d="http://schemas.microsoft.com/office/drawing/2017/model3d" xmlns:o="urn:schemas-microsoft-com:office:office" xmlns:r="http://schemas.openxmlformats.org/officeDocument/2006/relationships" xmlns:m="http://schemas.openxmlformats.org/officeDocument/2006/math" xmlns:v="urn:schemas-microsoft-com:vml" xmlns:wp14="http://schemas.microsoft.com/office/word/2010/wordprocessingDrawing" xmlns:wp="http://schemas.openxmlformats.org/drawingml/2006/wordprocessingDrawing" xmlns:w10="urn:schemas-microsoft-com:office:word" xmlns:w="http://schemas.openxmlformats.org/wordprocessingml/2006/main" xmlns:w14="http://schemas.microsoft.com/office/word/2010/wordml" xmlns:w15="http://schemas.microsoft.com/office/word/2012/wordml" xmlns:w16cid="http://schemas.microsoft.com/office/word/2016/wordml/cid" xmlns:w16se="http://schemas.microsoft.com/office/word/2015/wordml/symex" xmlns:wpg="http://schemas.microsoft.com/office/word/2010/wordprocessingGroup" xmlns:wpi="http://schemas.microsoft.com/office/word/2010/wordprocessingInk" xmlns:wne="http://schemas.microsoft.com/office/word/2006/wordml" xmlns:wps="http://schemas.microsoft.com/office/word/2010/wordprocessingShape" mc:Ignorable="w14 w15 w16se w16cid wp14">
+<w:document xmlns:wpc="http://schemas.microsoft.com/office/word/2010/wordprocessingCanvas" xmlns:cx="http://schemas.microsoft.com/office/drawing/2014/chartex" xmlns:cx1="http://schemas.microsoft.com/office/drawing/2015/9/8/chartex" xmlns:cx2="http://schemas.microsoft.com/office/drawing/2015/10/21/chartex" xmlns:cx3="http://schemas.microsoft.com/office/drawing/2016/5/9/chartex" xmlns:cx4="http://schemas.microsoft.com/office/drawing/2016/5/10/chartex" xmlns:cx5="http://schemas.microsoft.com/office/drawing/2016/5/11/chartex" xmlns:cx6="http://schemas.microsoft.com/office/drawing/2016/5/12/chartex" xmlns:cx7="http://schemas.microsoft.com/office/drawing/2016/5/13/chartex" xmlns:cx8="http://schemas.microsoft.com/office/drawing/2016/5/14/chartex" xmlns:mc="http://schemas.openxmlformats.org/markup-compatibility/2006" xmlns:aink="http://schemas.microsoft.com/office/drawing/2016/ink" xmlns:am3d="http://schemas.microsoft.com/office/drawing/2017/model3d" xmlns:o="urn:schemas-microsoft-com:office:office" xmlns:r="http://schemas.openxmlformats.org/officeDocument/2006/relationships" xmlns:m="http://schemas.openxmlformats.org/officeDocument/2006/math" xmlns:v="urn:schemas-microsoft-com:vml" xmlns:wp14="http://schemas.microsoft.com/office/word/2010/wordprocessingDrawing" xmlns:wp="http://schemas.openxmlformats.org/drawingml/2006/wordprocessingDrawing" xmlns:w10="urn:schemas-microsoft-com:office:word" xmlns:w="http://schemas.openxmlformats.org/wordprocessingml/2006/main" xmlns:w14="http://schemas.microsoft.com/office/word/2010/wordml" xmlns:w15="http://schemas.microsoft.com/office/word/2012/wordml" xmlns:w16cex="http://schemas.microsoft.com/office/word/2018/wordml/cex" xmlns:w16cid="http://schemas.microsoft.com/office/word/2016/wordml/cid" xmlns:w16="http://schemas.microsoft.com/office/word/2018/wordml" xmlns:w16se="http://schemas.microsoft.com/office/word/2015/wordml/symex" xmlns:wpg="http://schemas.microsoft.com/office/word/2010/wordprocessingGroup" xmlns:wpi="http://schemas.microsoft.com/office/word/2010/wordprocessingInk" xmlns:wne="http://schemas.microsoft.com/office/word/2006/wordml" xmlns:wps="http://schemas.microsoft.com/office/word/2010/wordprocessingShape" mc:Ignorable="w14 w15 w16se w16cid w16 w16cex wp14">
   <w:body>
     <w:tbl>
       <w:tblPr>
@@ -318,10 +318,7 @@
               <w:t xml:space="preserve"> published and cited (</w:t>
             </w:r>
             <w:r>
-              <w:t>5</w:t>
-            </w:r>
-            <w:r>
-              <w:t>2</w:t>
+              <w:t>61</w:t>
             </w:r>
             <w:r>
               <w:t xml:space="preserve"> </w:t>
@@ -333,10 +330,7 @@
               <w:t xml:space="preserve">articles, </w:t>
             </w:r>
             <w:r>
-              <w:t>1</w:t>
-            </w:r>
-            <w:r>
-              <w:t>1</w:t>
+              <w:t>13</w:t>
             </w:r>
             <w:r>
               <w:t xml:space="preserve"> </w:t>
@@ -345,10 +339,7 @@
               <w:t xml:space="preserve">with &gt;100 citations; h-index: </w:t>
             </w:r>
             <w:r>
-              <w:t>2</w:t>
-            </w:r>
-            <w:r>
-              <w:t>6</w:t>
+              <w:t>27</w:t>
             </w:r>
             <w:r>
               <w:t>).</w:t>
@@ -429,7 +420,7 @@
         <w:tblLook w:val="04A0" w:firstRow="1" w:lastRow="0" w:firstColumn="1" w:lastColumn="0" w:noHBand="0" w:noVBand="1"/>
       </w:tblPr>
       <w:tblGrid>
-        <w:gridCol w:w="8528"/>
+        <w:gridCol w:w="8312"/>
       </w:tblGrid>
       <w:tr>
         <w:tc>
@@ -588,7 +579,19 @@
               <w:rPr>
                 <w:bCs/>
               </w:rPr>
-              <w:t>Development of improved bioinformatics methods in the full Design-Build-Test-Learn cycle applied to directed evolution in enzyme engineering. Application of machine learning approaches to ‘omics data analysis in metabolomics and drug transport.</w:t>
+              <w:t xml:space="preserve">Development of improved bioinformatics methods in the full Design-Build-Test-Learn cycle applied to directed evolution in enzyme engineering. </w:t>
+            </w:r>
+            <w:r>
+              <w:rPr>
+                <w:bCs/>
+              </w:rPr>
+              <w:t xml:space="preserve">Laboratory automation. </w:t>
+            </w:r>
+            <w:r>
+              <w:rPr>
+                <w:bCs/>
+              </w:rPr>
+              <w:t>Application of machine learning approaches to ‘omics data analysis in metabolomics.</w:t>
             </w:r>
           </w:p>
         </w:tc>
@@ -669,15 +672,7 @@
               <w:pStyle w:val="Normalspaced"/>
             </w:pPr>
             <w:r>
-              <w:t xml:space="preserve">Recent work is in computational synthetic biology, gene design and synthesis, and directed evolution as applied to enzyme optimisation and </w:t>
-            </w:r>
-            <w:proofErr w:type="spellStart"/>
-            <w:r>
-              <w:t>biocatalysis</w:t>
-            </w:r>
-            <w:proofErr w:type="spellEnd"/>
-            <w:r>
-              <w:t>. This work covers computational aspects including DNA design optimisation algorithms, lab automation for DNA assembly and construct validation with next generation sequencing. Further work involves application of machine learning applied to DNA and amino acid sequence analysis.</w:t>
+              <w:t>Recent work is in computational synthetic biology, gene design and synthesis, and directed evolution as applied to enzyme optimisation and biocatalysis. This work covers computational aspects including DNA design optimisation algorithms, lab automation for DNA assembly and construct validation with next generation sequencing. Further work involves application of machine learning applied to DNA and amino acid sequence analysis.</w:t>
             </w:r>
           </w:p>
           <w:p>
@@ -688,7 +683,11 @@
               <w:t>My experience in</w:t>
             </w:r>
             <w:r>
-              <w:t xml:space="preserve"> systems biology involved the co-leading of an international community focussed on the development of comprehensive predictive models of metabolism in human, yeast and other organisms, and this work has been both highly cited and publicised. Further work included the improvement of metabolic modelling predictions through integratio</w:t>
+              <w:t xml:space="preserve"> systems biology involved the co-leading of an international community focussed on the development of comprehensive predictive models of metabolism in human, yeast and other </w:t>
+            </w:r>
+            <w:r>
+              <w:lastRenderedPageBreak/>
+              <w:t>organisms, and this work has been both highly cited and publicised. Further work included the improvement of metabolic modelling predictions through integratio</w:t>
             </w:r>
             <w:r>
               <w:t>n of experimental data.</w:t>
@@ -699,7 +698,6 @@
               <w:pStyle w:val="Normalspaced"/>
             </w:pPr>
             <w:r>
-              <w:lastRenderedPageBreak/>
               <w:t>Other</w:t>
             </w:r>
             <w:r>
@@ -1637,6 +1635,7 @@
               <w:ind w:left="426"/>
             </w:pPr>
             <w:r>
+              <w:lastRenderedPageBreak/>
               <w:t xml:space="preserve">A consensus yeast metabolic network obtained from a community approach to systems biology. </w:t>
             </w:r>
             <w:proofErr w:type="spellStart"/>
@@ -1817,12 +1816,7 @@
             </w:r>
             <w:proofErr w:type="spellEnd"/>
             <w:r>
-              <w:t>: a novel and high-throughput method for the synthetic biology-based improvement of any e</w:t>
-            </w:r>
-            <w:bookmarkStart w:id="0" w:name="_GoBack"/>
-            <w:bookmarkEnd w:id="0"/>
-            <w:r>
-              <w:t>nzyme</w:t>
+              <w:t>: a novel and high-throughput method for the synthetic biology-based improvement of any enzyme</w:t>
             </w:r>
             <w:r>
               <w:t xml:space="preserve">. </w:t>
@@ -2485,6 +2479,7 @@
               <w:ind w:left="426" w:hanging="426"/>
             </w:pPr>
             <w:r>
+              <w:lastRenderedPageBreak/>
               <w:t>Scientific Committee member,</w:t>
             </w:r>
             <w:r>
@@ -2554,7 +2549,6 @@
               <w:ind w:left="426" w:hanging="426"/>
             </w:pPr>
             <w:r>
-              <w:lastRenderedPageBreak/>
               <w:t>Journal reviews</w:t>
             </w:r>
             <w:r>
@@ -2786,31 +2780,10 @@
             </w:r>
             <w:proofErr w:type="spellEnd"/>
             <w:r>
-              <w:t xml:space="preserve">, </w:t>
-            </w:r>
-            <w:proofErr w:type="spellStart"/>
-            <w:r>
-              <w:t>scipy</w:t>
-            </w:r>
-            <w:proofErr w:type="spellEnd"/>
-            <w:r>
-              <w:t xml:space="preserve">, </w:t>
-            </w:r>
-            <w:proofErr w:type="spellStart"/>
-            <w:r>
-              <w:t>scikit</w:t>
-            </w:r>
-            <w:proofErr w:type="spellEnd"/>
-            <w:r>
-              <w:t xml:space="preserve">-learn, pandas, </w:t>
-            </w:r>
-            <w:proofErr w:type="spellStart"/>
-            <w:r>
-              <w:t>keras</w:t>
-            </w:r>
-            <w:proofErr w:type="spellEnd"/>
-            <w:r>
-              <w:t xml:space="preserve">, </w:t>
+              <w:t xml:space="preserve">, scipy, scikit-learn, pandas, </w:t>
+            </w:r>
+            <w:r>
+              <w:t xml:space="preserve">keras, </w:t>
             </w:r>
             <w:proofErr w:type="spellStart"/>
             <w:r>
@@ -2899,15 +2872,7 @@
               <w:t>source code control</w:t>
             </w:r>
             <w:r>
-              <w:t xml:space="preserve"> (</w:t>
-            </w:r>
-            <w:proofErr w:type="spellStart"/>
-            <w:r>
-              <w:t>svn</w:t>
-            </w:r>
-            <w:proofErr w:type="spellEnd"/>
-            <w:r>
-              <w:t>, git)</w:t>
+              <w:t xml:space="preserve"> (svn, git)</w:t>
             </w:r>
             <w:r>
               <w:t xml:space="preserve">, </w:t>
@@ -5296,21 +5261,7 @@
               <w:rPr>
                 <w:rFonts w:cs="Tahoma"/>
               </w:rPr>
-              <w:t xml:space="preserve">SYNBIOCHEM-a </w:t>
-            </w:r>
-            <w:proofErr w:type="spellStart"/>
-            <w:r>
-              <w:rPr>
-                <w:rFonts w:cs="Tahoma"/>
-              </w:rPr>
-              <w:t>SynBio</w:t>
-            </w:r>
-            <w:proofErr w:type="spellEnd"/>
-            <w:r>
-              <w:rPr>
-                <w:rFonts w:cs="Tahoma"/>
-              </w:rPr>
-              <w:t xml:space="preserve"> foundry for the biosynthesis and sustainable production of fine and speciality chemicals. </w:t>
+              <w:t xml:space="preserve">SYNBIOCHEM-a SynBio foundry for the biosynthesis and sustainable production of fine and speciality chemicals. </w:t>
             </w:r>
             <w:proofErr w:type="spellStart"/>
             <w:r>
@@ -6176,6 +6127,7 @@
               <w:rPr>
                 <w:rFonts w:cs="Tahoma"/>
               </w:rPr>
+              <w:lastRenderedPageBreak/>
               <w:t>SpeedyGenes</w:t>
             </w:r>
             <w:proofErr w:type="spellEnd"/>
@@ -6183,14 +6135,7 @@
               <w:rPr>
                 <w:rFonts w:cs="Tahoma"/>
               </w:rPr>
-              <w:t>: an improved gene synthesis method for the efficient production of error-</w:t>
-            </w:r>
-            <w:r>
-              <w:rPr>
-                <w:rFonts w:cs="Tahoma"/>
-              </w:rPr>
-              <w:lastRenderedPageBreak/>
-              <w:t>corrected, synthetic protein libraries for directed evolution.</w:t>
+              <w:t>: an improved gene synthesis method for the efficient production of error-corrected, synthetic protein libraries for directed evolution.</w:t>
             </w:r>
             <w:r>
               <w:rPr>
@@ -8278,21 +8223,7 @@
               <w:rPr>
                 <w:rFonts w:cs="Tahoma"/>
               </w:rPr>
-              <w:t xml:space="preserve">Go-faster enzymes: improved </w:t>
-            </w:r>
-            <w:proofErr w:type="spellStart"/>
-            <w:r>
-              <w:rPr>
-                <w:rFonts w:cs="Tahoma"/>
-              </w:rPr>
-              <w:t>biocatalysis</w:t>
-            </w:r>
-            <w:proofErr w:type="spellEnd"/>
-            <w:r>
-              <w:rPr>
-                <w:rFonts w:cs="Tahoma"/>
-              </w:rPr>
-              <w:t xml:space="preserve"> through intelligent directed evolution.</w:t>
+              <w:t>Go-faster enzymes: improved biocatalysis through intelligent directed evolution.</w:t>
             </w:r>
             <w:r>
               <w:rPr>
@@ -9885,15 +9816,7 @@
                 <w:rFonts w:cs="Tahoma"/>
                 <w:i/>
               </w:rPr>
-              <w:t xml:space="preserve">7th International workshop on Data </w:t>
-            </w:r>
-            <w:r>
-              <w:rPr>
-                <w:rFonts w:cs="Tahoma"/>
-                <w:i/>
-              </w:rPr>
-              <w:lastRenderedPageBreak/>
-              <w:t xml:space="preserve">Integration in the Life Sciences 2010 (DILS'10). Gothenburg, </w:t>
+              <w:t xml:space="preserve">7th International workshop on Data Integration in the Life Sciences 2010 (DILS'10). Gothenburg, </w:t>
             </w:r>
             <w:r>
               <w:rPr>
@@ -9926,6 +9849,7 @@
               <w:rPr>
                 <w:rFonts w:cs="Tahoma"/>
               </w:rPr>
+              <w:lastRenderedPageBreak/>
               <w:t>*</w:t>
             </w:r>
             <w:proofErr w:type="spellStart"/>
@@ -10332,7 +10256,7 @@
 </file>
 
 <file path=word/numbering.xml><?xml version="1.0" encoding="utf-8"?>
-<w:numbering xmlns:wpc="http://schemas.microsoft.com/office/word/2010/wordprocessingCanvas" xmlns:cx="http://schemas.microsoft.com/office/drawing/2014/chartex" xmlns:cx1="http://schemas.microsoft.com/office/drawing/2015/9/8/chartex" xmlns:cx2="http://schemas.microsoft.com/office/drawing/2015/10/21/chartex" xmlns:cx3="http://schemas.microsoft.com/office/drawing/2016/5/9/chartex" xmlns:cx4="http://schemas.microsoft.com/office/drawing/2016/5/10/chartex" xmlns:cx5="http://schemas.microsoft.com/office/drawing/2016/5/11/chartex" xmlns:cx6="http://schemas.microsoft.com/office/drawing/2016/5/12/chartex" xmlns:cx7="http://schemas.microsoft.com/office/drawing/2016/5/13/chartex" xmlns:cx8="http://schemas.microsoft.com/office/drawing/2016/5/14/chartex" xmlns:mc="http://schemas.openxmlformats.org/markup-compatibility/2006" xmlns:aink="http://schemas.microsoft.com/office/drawing/2016/ink" xmlns:am3d="http://schemas.microsoft.com/office/drawing/2017/model3d" xmlns:o="urn:schemas-microsoft-com:office:office" xmlns:r="http://schemas.openxmlformats.org/officeDocument/2006/relationships" xmlns:m="http://schemas.openxmlformats.org/officeDocument/2006/math" xmlns:v="urn:schemas-microsoft-com:vml" xmlns:wp14="http://schemas.microsoft.com/office/word/2010/wordprocessingDrawing" xmlns:wp="http://schemas.openxmlformats.org/drawingml/2006/wordprocessingDrawing" xmlns:w10="urn:schemas-microsoft-com:office:word" xmlns:w="http://schemas.openxmlformats.org/wordprocessingml/2006/main" xmlns:w14="http://schemas.microsoft.com/office/word/2010/wordml" xmlns:w15="http://schemas.microsoft.com/office/word/2012/wordml" xmlns:w16cid="http://schemas.microsoft.com/office/word/2016/wordml/cid" xmlns:w16se="http://schemas.microsoft.com/office/word/2015/wordml/symex" xmlns:wpg="http://schemas.microsoft.com/office/word/2010/wordprocessingGroup" xmlns:wpi="http://schemas.microsoft.com/office/word/2010/wordprocessingInk" xmlns:wne="http://schemas.microsoft.com/office/word/2006/wordml" xmlns:wps="http://schemas.microsoft.com/office/word/2010/wordprocessingShape" mc:Ignorable="w14 w15 w16se w16cid wp14">
+<w:numbering xmlns:wpc="http://schemas.microsoft.com/office/word/2010/wordprocessingCanvas" xmlns:cx="http://schemas.microsoft.com/office/drawing/2014/chartex" xmlns:cx1="http://schemas.microsoft.com/office/drawing/2015/9/8/chartex" xmlns:cx2="http://schemas.microsoft.com/office/drawing/2015/10/21/chartex" xmlns:cx3="http://schemas.microsoft.com/office/drawing/2016/5/9/chartex" xmlns:cx4="http://schemas.microsoft.com/office/drawing/2016/5/10/chartex" xmlns:cx5="http://schemas.microsoft.com/office/drawing/2016/5/11/chartex" xmlns:cx6="http://schemas.microsoft.com/office/drawing/2016/5/12/chartex" xmlns:cx7="http://schemas.microsoft.com/office/drawing/2016/5/13/chartex" xmlns:cx8="http://schemas.microsoft.com/office/drawing/2016/5/14/chartex" xmlns:mc="http://schemas.openxmlformats.org/markup-compatibility/2006" xmlns:aink="http://schemas.microsoft.com/office/drawing/2016/ink" xmlns:am3d="http://schemas.microsoft.com/office/drawing/2017/model3d" xmlns:o="urn:schemas-microsoft-com:office:office" xmlns:r="http://schemas.openxmlformats.org/officeDocument/2006/relationships" xmlns:m="http://schemas.openxmlformats.org/officeDocument/2006/math" xmlns:v="urn:schemas-microsoft-com:vml" xmlns:wp14="http://schemas.microsoft.com/office/word/2010/wordprocessingDrawing" xmlns:wp="http://schemas.openxmlformats.org/drawingml/2006/wordprocessingDrawing" xmlns:w10="urn:schemas-microsoft-com:office:word" xmlns:w="http://schemas.openxmlformats.org/wordprocessingml/2006/main" xmlns:w14="http://schemas.microsoft.com/office/word/2010/wordml" xmlns:w15="http://schemas.microsoft.com/office/word/2012/wordml" xmlns:w16cex="http://schemas.microsoft.com/office/word/2018/wordml/cex" xmlns:w16cid="http://schemas.microsoft.com/office/word/2016/wordml/cid" xmlns:w16="http://schemas.microsoft.com/office/word/2018/wordml" xmlns:w16se="http://schemas.microsoft.com/office/word/2015/wordml/symex" xmlns:wpg="http://schemas.microsoft.com/office/word/2010/wordprocessingGroup" xmlns:wpi="http://schemas.microsoft.com/office/word/2010/wordprocessingInk" xmlns:wne="http://schemas.microsoft.com/office/word/2006/wordml" xmlns:wps="http://schemas.microsoft.com/office/word/2010/wordprocessingShape" mc:Ignorable="w14 w15 w16se w16cid w16 w16cex wp14">
   <w:abstractNum w:abstractNumId="0" w15:restartNumberingAfterBreak="0">
     <w:nsid w:val="FFFFFF1D"/>
     <w:multiLevelType w:val="multilevel"/>
@@ -14000,7 +13924,7 @@
 </file>
 
 <file path=word/styles.xml><?xml version="1.0" encoding="utf-8"?>
-<w:styles xmlns:mc="http://schemas.openxmlformats.org/markup-compatibility/2006" xmlns:r="http://schemas.openxmlformats.org/officeDocument/2006/relationships" xmlns:w="http://schemas.openxmlformats.org/wordprocessingml/2006/main" xmlns:w14="http://schemas.microsoft.com/office/word/2010/wordml" xmlns:w15="http://schemas.microsoft.com/office/word/2012/wordml" xmlns:w16cid="http://schemas.microsoft.com/office/word/2016/wordml/cid" xmlns:w16se="http://schemas.microsoft.com/office/word/2015/wordml/symex" mc:Ignorable="w14 w15 w16se w16cid">
+<w:styles xmlns:mc="http://schemas.openxmlformats.org/markup-compatibility/2006" xmlns:r="http://schemas.openxmlformats.org/officeDocument/2006/relationships" xmlns:w="http://schemas.openxmlformats.org/wordprocessingml/2006/main" xmlns:w14="http://schemas.microsoft.com/office/word/2010/wordml" xmlns:w15="http://schemas.microsoft.com/office/word/2012/wordml" xmlns:w16cex="http://schemas.microsoft.com/office/word/2018/wordml/cex" xmlns:w16cid="http://schemas.microsoft.com/office/word/2016/wordml/cid" xmlns:w16="http://schemas.microsoft.com/office/word/2018/wordml" xmlns:w16se="http://schemas.microsoft.com/office/word/2015/wordml/symex" mc:Ignorable="w14 w15 w16se w16cid w16 w16cex">
   <w:docDefaults>
     <w:rPrDefault>
       <w:rPr>
@@ -14010,7 +13934,7 @@
     </w:rPrDefault>
     <w:pPrDefault/>
   </w:docDefaults>
-  <w:latentStyles w:defLockedState="0" w:defUIPriority="0" w:defSemiHidden="0" w:defUnhideWhenUsed="0" w:defQFormat="0" w:count="377">
+  <w:latentStyles w:defLockedState="0" w:defUIPriority="0" w:defSemiHidden="0" w:defUnhideWhenUsed="0" w:defQFormat="0" w:count="376">
     <w:lsdException w:name="heading 2" w:qFormat="1"/>
     <w:lsdException w:name="heading 5" w:semiHidden="1" w:unhideWhenUsed="1"/>
     <w:lsdException w:name="index 2" w:semiHidden="1" w:unhideWhenUsed="1"/>
@@ -14096,6 +14020,7 @@
     <w:lsdException w:name="HTML Sample" w:semiHidden="1" w:unhideWhenUsed="1"/>
     <w:lsdException w:name="HTML Typewriter" w:semiHidden="1" w:unhideWhenUsed="1"/>
     <w:lsdException w:name="HTML Variable" w:semiHidden="1" w:unhideWhenUsed="1"/>
+    <w:lsdException w:name="Normal Table" w:semiHidden="1" w:unhideWhenUsed="1"/>
     <w:lsdException w:name="annotation subject" w:semiHidden="1" w:unhideWhenUsed="1"/>
     <w:lsdException w:name="No List" w:semiHidden="1" w:unhideWhenUsed="1"/>
     <w:lsdException w:name="Outline List 1" w:semiHidden="1" w:unhideWhenUsed="1"/>
@@ -14142,7 +14067,9 @@
     <w:lsdException w:name="Table Subtle 2" w:semiHidden="1" w:unhideWhenUsed="1"/>
     <w:lsdException w:name="Table Web 1" w:semiHidden="1" w:unhideWhenUsed="1"/>
     <w:lsdException w:name="Table Web 2" w:semiHidden="1" w:unhideWhenUsed="1"/>
+    <w:lsdException w:name="Table Web 3" w:semiHidden="1" w:unhideWhenUsed="1"/>
     <w:lsdException w:name="Balloon Text" w:semiHidden="1" w:unhideWhenUsed="1"/>
+    <w:lsdException w:name="Table Theme" w:semiHidden="1" w:unhideWhenUsed="1"/>
     <w:lsdException w:name="Placeholder Text" w:semiHidden="1"/>
     <w:lsdException w:name="Light Shading"/>
     <w:lsdException w:name="Light List"/>
@@ -14163,6 +14090,7 @@
     <w:lsdException w:name="Light Grid Accent 1"/>
     <w:lsdException w:name="Medium Shading 1 Accent 1"/>
     <w:lsdException w:name="Medium Shading 2 Accent 1"/>
+    <w:lsdException w:name="Medium List 1 Accent 1"/>
     <w:lsdException w:name="Revision" w:semiHidden="1"/>
     <w:lsdException w:name="Medium List 2 Accent 1"/>
     <w:lsdException w:name="Medium Grid 1 Accent 1"/>
@@ -14241,6 +14169,7 @@
     <w:lsdException w:name="Dark List Accent 6"/>
     <w:lsdException w:name="Colorful Shading Accent 6"/>
     <w:lsdException w:name="Colorful List Accent 6"/>
+    <w:lsdException w:name="Colorful Grid Accent 6"/>
     <w:lsdException w:name="Bibliography" w:semiHidden="1" w:unhideWhenUsed="1"/>
     <w:lsdException w:name="TOC Heading" w:semiHidden="1" w:unhideWhenUsed="1"/>
     <w:lsdException w:name="Grid Table 4" w:uiPriority="49"/>
@@ -14343,7 +14272,6 @@
     <w:lsdException w:name="Hashtag" w:semiHidden="1" w:uiPriority="99" w:unhideWhenUsed="1"/>
     <w:lsdException w:name="Unresolved Mention" w:semiHidden="1" w:uiPriority="99" w:unhideWhenUsed="1"/>
     <w:lsdException w:name="Smart Link" w:semiHidden="1" w:uiPriority="99" w:unhideWhenUsed="1"/>
-    <w:lsdException w:name="Smart Link Error" w:semiHidden="1" w:uiPriority="99" w:unhideWhenUsed="1"/>
   </w:latentStyles>
   <w:style w:type="paragraph" w:default="1" w:styleId="Normal">
     <w:name w:val="Normal"/>

</xml_diff>